<commit_message>
update the rmd files for bigeye and skipjack according to the new substitute.f
</commit_message>
<xml_diff>
--- a/manual/BET_before_2000.docx
+++ b/manual/BET_before_2000.docx
@@ -89,7 +89,7 @@
         <w:pStyle w:val="Date"/>
       </w:pPr>
       <w:r>
-        <w:t xml:space="preserve">2022-06-10</w:t>
+        <w:t xml:space="preserve">2022-07-22</w:t>
       </w:r>
     </w:p>
     <w:p>
@@ -113,7 +113,7 @@
         <w:t xml:space="preserve"> </w:t>
       </w:r>
       <w:r>
-        <w:t xml:space="preserve">(version 1.0.0). The package can be installed using</w:t>
+        <w:t xml:space="preserve">(version 1.1.1). The package can be installed using</w:t>
       </w:r>
       <w:r>
         <w:t xml:space="preserve"> </w:t>
@@ -2403,42 +2403,6 @@
         <w:rPr>
           <w:rStyle w:val="NormalTok"/>
         </w:rPr>
-        <w:t xml:space="preserve">,</w:t>
-      </w:r>
-      <w:r>
-        <w:rPr>
-          <w:rStyle w:val="StringTok"/>
-        </w:rPr>
-        <w:t xml:space="preserve">"A3"</w:t>
-      </w:r>
-      <w:r>
-        <w:rPr>
-          <w:rStyle w:val="NormalTok"/>
-        </w:rPr>
-        <w:t xml:space="preserve">,</w:t>
-      </w:r>
-      <w:r>
-        <w:rPr>
-          <w:rStyle w:val="StringTok"/>
-        </w:rPr>
-        <w:t xml:space="preserve">"A4"</w:t>
-      </w:r>
-      <w:r>
-        <w:rPr>
-          <w:rStyle w:val="NormalTok"/>
-        </w:rPr>
-        <w:t xml:space="preserve">,</w:t>
-      </w:r>
-      <w:r>
-        <w:rPr>
-          <w:rStyle w:val="StringTok"/>
-        </w:rPr>
-        <w:t xml:space="preserve">"A5"</w:t>
-      </w:r>
-      <w:r>
-        <w:rPr>
-          <w:rStyle w:val="NormalTok"/>
-        </w:rPr>
         <w:t xml:space="preserve">))</w:t>
       </w:r>
       <w:r>
@@ -3473,42 +3437,6 @@
           <w:rStyle w:val="StringTok"/>
         </w:rPr>
         <w:t xml:space="preserve">"A2"</w:t>
-      </w:r>
-      <w:r>
-        <w:rPr>
-          <w:rStyle w:val="NormalTok"/>
-        </w:rPr>
-        <w:t xml:space="preserve">,</w:t>
-      </w:r>
-      <w:r>
-        <w:rPr>
-          <w:rStyle w:val="StringTok"/>
-        </w:rPr>
-        <w:t xml:space="preserve">"A3"</w:t>
-      </w:r>
-      <w:r>
-        <w:rPr>
-          <w:rStyle w:val="NormalTok"/>
-        </w:rPr>
-        <w:t xml:space="preserve">,</w:t>
-      </w:r>
-      <w:r>
-        <w:rPr>
-          <w:rStyle w:val="StringTok"/>
-        </w:rPr>
-        <w:t xml:space="preserve">"A4"</w:t>
-      </w:r>
-      <w:r>
-        <w:rPr>
-          <w:rStyle w:val="NormalTok"/>
-        </w:rPr>
-        <w:t xml:space="preserve">,</w:t>
-      </w:r>
-      <w:r>
-        <w:rPr>
-          <w:rStyle w:val="StringTok"/>
-        </w:rPr>
-        <w:t xml:space="preserve">"A5"</w:t>
       </w:r>
       <w:r>
         <w:rPr>

</xml_diff>

<commit_message>
add some new functions to extract earlier catch data
</commit_message>
<xml_diff>
--- a/manual/BET_before_2000.docx
+++ b/manual/BET_before_2000.docx
@@ -89,7 +89,7 @@
         <w:pStyle w:val="Date"/>
       </w:pPr>
       <w:r>
-        <w:t xml:space="preserve">2022-12-05</w:t>
+        <w:t xml:space="preserve">2023-10-23</w:t>
       </w:r>
     </w:p>
     <w:p>
@@ -4726,7 +4726,7 @@
     <w:name w:val="ConstantTok"/>
     <w:basedOn w:val="VerbatimChar"/>
     <w:rPr>
-      <w:color w:val="000000"/>
+      <w:color w:val="8f5902"/>
       <w:shd w:val="clear" w:fill="f8f8f8"/>
     </w:rPr>
   </w:style>
@@ -4742,8 +4742,9 @@
     <w:name w:val="SpecialCharTok"/>
     <w:basedOn w:val="VerbatimChar"/>
     <w:rPr>
-      <w:color w:val="000000"/>
+      <w:color w:val="ce5c00"/>
       <w:shd w:val="clear" w:fill="f8f8f8"/>
+      <w:b/>
     </w:rPr>
   </w:style>
   <w:style w:type="character" w:customStyle="1" w:styleId="StringTok">
@@ -4828,8 +4829,9 @@
     <w:name w:val="FunctionTok"/>
     <w:basedOn w:val="VerbatimChar"/>
     <w:rPr>
-      <w:color w:val="000000"/>
+      <w:color w:val="204a87"/>
       <w:shd w:val="clear" w:fill="f8f8f8"/>
+      <w:b/>
     </w:rPr>
   </w:style>
   <w:style w:type="character" w:customStyle="1" w:styleId="VariableTok">
@@ -4885,7 +4887,7 @@
     <w:name w:val="AttributeTok"/>
     <w:basedOn w:val="VerbatimChar"/>
     <w:rPr>
-      <w:color w:val="c4a000"/>
+      <w:color w:val="204a87"/>
       <w:shd w:val="clear" w:fill="f8f8f8"/>
     </w:rPr>
   </w:style>

</xml_diff>

<commit_message>
new OBJ fishery definition for bigeye
</commit_message>
<xml_diff>
--- a/manual/BET_before_2000.docx
+++ b/manual/BET_before_2000.docx
@@ -89,7 +89,7 @@
         <w:pStyle w:val="Date"/>
       </w:pPr>
       <w:r>
-        <w:t xml:space="preserve">2023-10-23</w:t>
+        <w:t xml:space="preserve">2024-02-05</w:t>
       </w:r>
     </w:p>
     <w:p>
@@ -113,7 +113,7 @@
         <w:t xml:space="preserve"> </w:t>
       </w:r>
       <w:r>
-        <w:t xml:space="preserve">(version 1.1.1). The package can be installed using</w:t>
+        <w:t xml:space="preserve">(version 1.1.2). The package can be installed using</w:t>
       </w:r>
       <w:r>
         <w:t xml:space="preserve"> </w:t>

</xml_diff>

<commit_message>
Update the code for the 2024 bigeye benchmark assessment
</commit_message>
<xml_diff>
--- a/manual/BET_before_2000.docx
+++ b/manual/BET_before_2000.docx
@@ -89,7 +89,7 @@
         <w:pStyle w:val="Date"/>
       </w:pPr>
       <w:r>
-        <w:t xml:space="preserve">2024-02-06</w:t>
+        <w:t xml:space="preserve">2024-03-20</w:t>
       </w:r>
     </w:p>
     <w:p>
@@ -238,7 +238,7 @@
         <w:rPr>
           <w:rStyle w:val="StringTok"/>
         </w:rPr>
-        <w:t xml:space="preserve">"D:/OneDrive - IATTC/IATTC/2022/BSE stuff from Cleridy/BET/"</w:t>
+        <w:t xml:space="preserve">"D:/OneDrive - IATTC/IATTC/2024/SAC15/PS Database/BSE/"</w:t>
       </w:r>
       <w:r>
         <w:br/>

</xml_diff>